<commit_message>
correções na ddl e no banco, além da lista de funcionalidades
</commit_message>
<xml_diff>
--- a/Banco de Dados/MODELO_LOGICO.docx
+++ b/Banco de Dados/MODELO_LOGICO.docx
@@ -28,7 +28,13 @@
         <w:t>id</w:t>
       </w:r>
       <w:r>
-        <w:t>,cnpj,ie,razao_social,nome_fantasia,logradouro,cidade_id)</w:t>
+        <w:t>,cnp</w:t>
+      </w:r>
+      <w:r>
+        <w:t>j,ie,razao_social,nome_fantasia</w:t>
+      </w:r>
+      <w:r>
+        <w:t>)</w:t>
       </w:r>
     </w:p>
     <w:p>
@@ -42,7 +48,13 @@
         <w:t>id</w:t>
       </w:r>
       <w:r>
-        <w:t>,nome,cpf,rg,nascimento,sexo,logradouro,usuario,senha,cidade_id)</w:t>
+        <w:t>,nome,cpf,rg,nascimento,sexo,logradouro,usuario,senha,</w:t>
+      </w:r>
+      <w:r>
+        <w:t>obs,status,</w:t>
+      </w:r>
+      <w:r>
+        <w:t>cidade_id)</w:t>
       </w:r>
     </w:p>
     <w:p>
@@ -82,6 +94,9 @@
         <w:t>pessoa_id</w:t>
       </w:r>
       <w:r>
+        <w:t>,salario,cargo</w:t>
+      </w:r>
+      <w:r>
         <w:t>)</w:t>
       </w:r>
     </w:p>
@@ -119,6 +134,9 @@
         <w:t>numero</w:t>
       </w:r>
       <w:r>
+        <w:t>,tipo</w:t>
+      </w:r>
+      <w:r>
         <w:t>)</w:t>
       </w:r>
     </w:p>
@@ -147,30 +165,7 @@
     </w:p>
     <w:p>
       <w:r>
-        <w:t>imagens(</w:t>
-      </w:r>
-      <w:r>
-        <w:rPr>
-          <w:u w:val="single"/>
-        </w:rPr>
-        <w:t>paciente_id</w:t>
-      </w:r>
-      <w:r>
-        <w:t>,</w:t>
-      </w:r>
-      <w:r>
-        <w:rPr>
-          <w:u w:val="single"/>
-        </w:rPr>
-        <w:t>link</w:t>
-      </w:r>
-      <w:r>
-        <w:t>)</w:t>
-      </w:r>
-    </w:p>
-    <w:p>
-      <w:r>
-        <w:t>avaliacoes(</w:t>
+        <w:t>procedimentos(</w:t>
       </w:r>
       <w:r>
         <w:rPr>
@@ -179,80 +174,109 @@
         <w:t>id</w:t>
       </w:r>
       <w:r>
-        <w:t>,data,dentista_id,paciente_id)</w:t>
-      </w:r>
-    </w:p>
-    <w:p>
-      <w:r>
-        <w:t>tratamentos(</w:t>
-      </w:r>
-      <w:r>
-        <w:rPr>
-          <w:u w:val="single"/>
-        </w:rPr>
-        <w:t>avaliacao_id</w:t>
-      </w:r>
-      <w:r>
-        <w:t>,status,total)</w:t>
-      </w:r>
-    </w:p>
-    <w:p>
-      <w:r>
-        <w:t>procedimentos(</w:t>
-      </w:r>
-      <w:r>
-        <w:rPr>
-          <w:u w:val="single"/>
-        </w:rPr>
-        <w:t>id</w:t>
-      </w:r>
-      <w:r>
         <w:t>, descricao)</w:t>
-      </w:r>
-    </w:p>
-    <w:p>
-      <w:r>
-        <w:t>itensTratamento(</w:t>
-      </w:r>
-      <w:r>
-        <w:rPr>
-          <w:u w:val="single"/>
-        </w:rPr>
-        <w:t>tratamento_id</w:t>
-      </w:r>
-      <w:r>
-        <w:t>,</w:t>
-      </w:r>
-      <w:r>
-        <w:rPr>
-          <w:u w:val="single"/>
-        </w:rPr>
-        <w:t>procedimento_id</w:t>
-      </w:r>
-      <w:r>
-        <w:t>,</w:t>
-      </w:r>
-      <w:r>
-        <w:t>qtd,valor,status)</w:t>
-      </w:r>
-    </w:p>
-    <w:p>
-      <w:r>
-        <w:t>atendimentos(</w:t>
-      </w:r>
-      <w:r>
-        <w:rPr>
-          <w:u w:val="single"/>
-        </w:rPr>
-        <w:t>id</w:t>
-      </w:r>
-      <w:r>
-        <w:t>,data</w:t>
       </w:r>
       <w:bookmarkStart w:id="0" w:name="_GoBack"/>
       <w:bookmarkEnd w:id="0"/>
-      <w:r>
-        <w:t>,dentista_id)</w:t>
+    </w:p>
+    <w:p>
+      <w:r>
+        <w:t>imagens(</w:t>
+      </w:r>
+      <w:r>
+        <w:rPr>
+          <w:u w:val="single"/>
+        </w:rPr>
+        <w:t>paciente_id</w:t>
+      </w:r>
+      <w:r>
+        <w:t>,</w:t>
+      </w:r>
+      <w:r>
+        <w:rPr>
+          <w:u w:val="single"/>
+        </w:rPr>
+        <w:t>link</w:t>
+      </w:r>
+      <w:r>
+        <w:t>)</w:t>
+      </w:r>
+    </w:p>
+    <w:p>
+      <w:r>
+        <w:t>avaliacoes(</w:t>
+      </w:r>
+      <w:r>
+        <w:rPr>
+          <w:u w:val="single"/>
+        </w:rPr>
+        <w:t>id</w:t>
+      </w:r>
+      <w:r>
+        <w:t>,data,dentista_id,paciente_id)</w:t>
+      </w:r>
+    </w:p>
+    <w:p>
+      <w:r>
+        <w:t>tratamentos(</w:t>
+      </w:r>
+      <w:r>
+        <w:rPr>
+          <w:u w:val="single"/>
+        </w:rPr>
+        <w:t>avaliacao_id</w:t>
+      </w:r>
+      <w:r>
+        <w:t>,status,total)</w:t>
+      </w:r>
+    </w:p>
+    <w:p>
+      <w:r>
+        <w:t>itensTratamento(</w:t>
+      </w:r>
+      <w:r>
+        <w:rPr>
+          <w:u w:val="single"/>
+        </w:rPr>
+        <w:t>tratamento_id</w:t>
+      </w:r>
+      <w:r>
+        <w:t>,</w:t>
+      </w:r>
+      <w:r>
+        <w:rPr>
+          <w:u w:val="single"/>
+        </w:rPr>
+        <w:t>procedimento_id</w:t>
+      </w:r>
+      <w:r>
+        <w:t>,</w:t>
+      </w:r>
+      <w:r>
+        <w:t>qtd,valor,status)</w:t>
+      </w:r>
+    </w:p>
+    <w:p>
+      <w:r>
+        <w:t>atendimentos(</w:t>
+      </w:r>
+      <w:r>
+        <w:rPr>
+          <w:u w:val="single"/>
+        </w:rPr>
+        <w:t>id</w:t>
+      </w:r>
+      <w:r>
+        <w:t>,data</w:t>
+      </w:r>
+      <w:r>
+        <w:t>,</w:t>
+      </w:r>
+      <w:r>
+        <w:t>status,</w:t>
+      </w:r>
+      <w:r>
+        <w:t>dentista_id)</w:t>
       </w:r>
     </w:p>
     <w:p>

</xml_diff>

<commit_message>
finalização no diagrama de classe
</commit_message>
<xml_diff>
--- a/Banco de Dados/MODELO_LOGICO.docx
+++ b/Banco de Dados/MODELO_LOGICO.docx
@@ -11,7 +11,7 @@
         <w:rPr>
           <w:u w:val="single"/>
         </w:rPr>
-        <w:t>codigo_ibge</w:t>
+        <w:t>id</w:t>
       </w:r>
       <w:r>
         <w:t>,nome,uf)</w:t>
@@ -48,12 +48,21 @@
         <w:t>id</w:t>
       </w:r>
       <w:r>
-        <w:t>,nome,cpf,rg,nascimento,sexo,logradouro,usuario,senha,</w:t>
+        <w:t>,nome,cpf,rg,nascimento,sexo,</w:t>
+      </w:r>
+      <w:r>
+        <w:t>endereco</w:t>
+      </w:r>
+      <w:r>
+        <w:t>,usuario,senha,</w:t>
       </w:r>
       <w:r>
         <w:t>obs,status,</w:t>
       </w:r>
       <w:r>
+        <w:t>tipoUsuario,</w:t>
+      </w:r>
+      <w:r>
         <w:t>cidade_id)</w:t>
       </w:r>
     </w:p>
@@ -82,7 +91,10 @@
     </w:p>
     <w:p>
       <w:r>
-        <w:t>funcionários</w:t>
+        <w:t>funciona</w:t>
+      </w:r>
+      <w:r>
+        <w:t>rios</w:t>
       </w:r>
       <w:r>
         <w:t>(</w:t>
@@ -160,7 +172,13 @@
         <w:t>nome</w:t>
       </w:r>
       <w:r>
-        <w:t>,classe_terapeutica,tarja,posologia)</w:t>
+        <w:t>,classe_terapeutica,tarja,posologia</w:t>
+      </w:r>
+      <w:r>
+        <w:t>,unidade</w:t>
+      </w:r>
+      <w:r>
+        <w:t>)</w:t>
       </w:r>
     </w:p>
     <w:p>
@@ -175,168 +193,177 @@
       </w:r>
       <w:r>
         <w:t>, descricao)</w:t>
+      </w:r>
+    </w:p>
+    <w:p>
+      <w:r>
+        <w:t>imagens(</w:t>
+      </w:r>
+      <w:r>
+        <w:rPr>
+          <w:u w:val="single"/>
+        </w:rPr>
+        <w:t>paciente_id</w:t>
+      </w:r>
+      <w:r>
+        <w:t>,</w:t>
+      </w:r>
+      <w:r>
+        <w:rPr>
+          <w:u w:val="single"/>
+        </w:rPr>
+        <w:t>link</w:t>
+      </w:r>
+      <w:r>
+        <w:t>,descricao</w:t>
+      </w:r>
+      <w:r>
+        <w:t>)</w:t>
+      </w:r>
+    </w:p>
+    <w:p>
+      <w:r>
+        <w:t>avaliacoes(</w:t>
+      </w:r>
+      <w:r>
+        <w:rPr>
+          <w:u w:val="single"/>
+        </w:rPr>
+        <w:t>id</w:t>
+      </w:r>
+      <w:r>
+        <w:t>,data,dentista_id,paciente_id)</w:t>
+      </w:r>
+    </w:p>
+    <w:p>
+      <w:r>
+        <w:t>tratamentos(</w:t>
+      </w:r>
+      <w:r>
+        <w:rPr>
+          <w:u w:val="single"/>
+        </w:rPr>
+        <w:t>avaliacao_id</w:t>
+      </w:r>
+      <w:r>
+        <w:t>,status,total)</w:t>
+      </w:r>
+    </w:p>
+    <w:p>
+      <w:r>
+        <w:t>itensTratamento(</w:t>
+      </w:r>
+      <w:r>
+        <w:rPr>
+          <w:u w:val="single"/>
+        </w:rPr>
+        <w:t>tratamento_id</w:t>
+      </w:r>
+      <w:r>
+        <w:t>,</w:t>
+      </w:r>
+      <w:r>
+        <w:rPr>
+          <w:u w:val="single"/>
+        </w:rPr>
+        <w:t>procedimento_id</w:t>
+      </w:r>
+      <w:r>
+        <w:t>,</w:t>
+      </w:r>
+      <w:r>
+        <w:t>qtd,valor,status)</w:t>
+      </w:r>
+    </w:p>
+    <w:p>
+      <w:r>
+        <w:t>atendimentos(</w:t>
+      </w:r>
+      <w:r>
+        <w:rPr>
+          <w:u w:val="single"/>
+        </w:rPr>
+        <w:t>id</w:t>
+      </w:r>
+      <w:r>
+        <w:t>,data</w:t>
+      </w:r>
+      <w:r>
+        <w:t>,</w:t>
+      </w:r>
+      <w:r>
+        <w:t>status,</w:t>
+      </w:r>
+      <w:r>
+        <w:t>dentista_id)</w:t>
+      </w:r>
+    </w:p>
+    <w:p>
+      <w:r>
+        <w:t>itensAtendimento(</w:t>
+      </w:r>
+      <w:r>
+        <w:rPr>
+          <w:u w:val="single"/>
+        </w:rPr>
+        <w:t>atendimento_id</w:t>
+      </w:r>
+      <w:r>
+        <w:t>,</w:t>
+      </w:r>
+      <w:r>
+        <w:rPr>
+          <w:u w:val="single"/>
+        </w:rPr>
+        <w:t>procedimento_id</w:t>
+      </w:r>
+      <w:r>
+        <w:t>,qtd)</w:t>
+      </w:r>
+    </w:p>
+    <w:p>
+      <w:r>
+        <w:t>receitas(</w:t>
+      </w:r>
+      <w:r>
+        <w:rPr>
+          <w:u w:val="single"/>
+        </w:rPr>
+        <w:t>id</w:t>
+      </w:r>
+      <w:r>
+        <w:t>,descricao,atendimento_id)</w:t>
+      </w:r>
+    </w:p>
+    <w:p>
+      <w:r>
+        <w:t>itensReceita(</w:t>
+      </w:r>
+      <w:r>
+        <w:rPr>
+          <w:u w:val="single"/>
+        </w:rPr>
+        <w:t>receita_id</w:t>
+      </w:r>
+      <w:r>
+        <w:t>,</w:t>
+      </w:r>
+      <w:r>
+        <w:rPr>
+          <w:u w:val="single"/>
+        </w:rPr>
+        <w:t>procedimento_id</w:t>
+      </w:r>
+      <w:r>
+        <w:t>,dose,obs</w:t>
+      </w:r>
+      <w:r>
+        <w:t>,periodo</w:t>
       </w:r>
       <w:bookmarkStart w:id="0" w:name="_GoBack"/>
       <w:bookmarkEnd w:id="0"/>
-    </w:p>
-    <w:p>
-      <w:r>
-        <w:t>imagens(</w:t>
-      </w:r>
-      <w:r>
-        <w:rPr>
-          <w:u w:val="single"/>
-        </w:rPr>
-        <w:t>paciente_id</w:t>
-      </w:r>
-      <w:r>
-        <w:t>,</w:t>
-      </w:r>
-      <w:r>
-        <w:rPr>
-          <w:u w:val="single"/>
-        </w:rPr>
-        <w:t>link</w:t>
-      </w:r>
       <w:r>
         <w:t>)</w:t>
-      </w:r>
-    </w:p>
-    <w:p>
-      <w:r>
-        <w:t>avaliacoes(</w:t>
-      </w:r>
-      <w:r>
-        <w:rPr>
-          <w:u w:val="single"/>
-        </w:rPr>
-        <w:t>id</w:t>
-      </w:r>
-      <w:r>
-        <w:t>,data,dentista_id,paciente_id)</w:t>
-      </w:r>
-    </w:p>
-    <w:p>
-      <w:r>
-        <w:t>tratamentos(</w:t>
-      </w:r>
-      <w:r>
-        <w:rPr>
-          <w:u w:val="single"/>
-        </w:rPr>
-        <w:t>avaliacao_id</w:t>
-      </w:r>
-      <w:r>
-        <w:t>,status,total)</w:t>
-      </w:r>
-    </w:p>
-    <w:p>
-      <w:r>
-        <w:t>itensTratamento(</w:t>
-      </w:r>
-      <w:r>
-        <w:rPr>
-          <w:u w:val="single"/>
-        </w:rPr>
-        <w:t>tratamento_id</w:t>
-      </w:r>
-      <w:r>
-        <w:t>,</w:t>
-      </w:r>
-      <w:r>
-        <w:rPr>
-          <w:u w:val="single"/>
-        </w:rPr>
-        <w:t>procedimento_id</w:t>
-      </w:r>
-      <w:r>
-        <w:t>,</w:t>
-      </w:r>
-      <w:r>
-        <w:t>qtd,valor,status)</w:t>
-      </w:r>
-    </w:p>
-    <w:p>
-      <w:r>
-        <w:t>atendimentos(</w:t>
-      </w:r>
-      <w:r>
-        <w:rPr>
-          <w:u w:val="single"/>
-        </w:rPr>
-        <w:t>id</w:t>
-      </w:r>
-      <w:r>
-        <w:t>,data</w:t>
-      </w:r>
-      <w:r>
-        <w:t>,</w:t>
-      </w:r>
-      <w:r>
-        <w:t>status,</w:t>
-      </w:r>
-      <w:r>
-        <w:t>dentista_id)</w:t>
-      </w:r>
-    </w:p>
-    <w:p>
-      <w:r>
-        <w:t>itensAtendimento(</w:t>
-      </w:r>
-      <w:r>
-        <w:rPr>
-          <w:u w:val="single"/>
-        </w:rPr>
-        <w:t>atendimento_id</w:t>
-      </w:r>
-      <w:r>
-        <w:t>,</w:t>
-      </w:r>
-      <w:r>
-        <w:rPr>
-          <w:u w:val="single"/>
-        </w:rPr>
-        <w:t>procedimento_id</w:t>
-      </w:r>
-      <w:r>
-        <w:t>,qtd)</w:t>
-      </w:r>
-    </w:p>
-    <w:p>
-      <w:r>
-        <w:t>receitas(</w:t>
-      </w:r>
-      <w:r>
-        <w:rPr>
-          <w:u w:val="single"/>
-        </w:rPr>
-        <w:t>id</w:t>
-      </w:r>
-      <w:r>
-        <w:t>,descricao,atendimento_id)</w:t>
-      </w:r>
-    </w:p>
-    <w:p>
-      <w:r>
-        <w:t>itensReceita(</w:t>
-      </w:r>
-      <w:r>
-        <w:rPr>
-          <w:u w:val="single"/>
-        </w:rPr>
-        <w:t>receita_id</w:t>
-      </w:r>
-      <w:r>
-        <w:t>,</w:t>
-      </w:r>
-      <w:r>
-        <w:rPr>
-          <w:u w:val="single"/>
-        </w:rPr>
-        <w:t>procedimento_id</w:t>
-      </w:r>
-      <w:r>
-        <w:t>,dose,obs)</w:t>
       </w:r>
     </w:p>
     <w:sectPr>

</xml_diff>

<commit_message>
incluindo o projeto do visual studio na pasta do git
</commit_message>
<xml_diff>
--- a/Banco de Dados/MODELO_LOGICO.docx
+++ b/Banco de Dados/MODELO_LOGICO.docx
@@ -203,7 +203,7 @@
         <w:rPr>
           <w:u w:val="single"/>
         </w:rPr>
-        <w:t>paciente_id</w:t>
+        <w:t>Id</w:t>
       </w:r>
       <w:r>
         <w:t>,</w:t>
@@ -212,156 +212,168 @@
         <w:rPr>
           <w:u w:val="single"/>
         </w:rPr>
-        <w:t>link</w:t>
-      </w:r>
-      <w:r>
-        <w:t>,descricao</w:t>
-      </w:r>
-      <w:r>
-        <w:t>)</w:t>
-      </w:r>
-    </w:p>
-    <w:p>
-      <w:r>
-        <w:t>avaliacoes(</w:t>
-      </w:r>
-      <w:r>
-        <w:rPr>
-          <w:u w:val="single"/>
-        </w:rPr>
-        <w:t>id</w:t>
-      </w:r>
-      <w:r>
-        <w:t>,data,dentista_id,paciente_id)</w:t>
-      </w:r>
-    </w:p>
-    <w:p>
-      <w:r>
-        <w:t>tratamentos(</w:t>
-      </w:r>
-      <w:r>
-        <w:rPr>
-          <w:u w:val="single"/>
-        </w:rPr>
-        <w:t>avaliacao_id</w:t>
-      </w:r>
-      <w:r>
-        <w:t>,status,total)</w:t>
-      </w:r>
-    </w:p>
-    <w:p>
-      <w:r>
-        <w:t>itensTratamento(</w:t>
-      </w:r>
-      <w:r>
-        <w:rPr>
-          <w:u w:val="single"/>
-        </w:rPr>
-        <w:t>tratamento_id</w:t>
-      </w:r>
-      <w:r>
-        <w:t>,</w:t>
-      </w:r>
-      <w:r>
-        <w:rPr>
-          <w:u w:val="single"/>
-        </w:rPr>
-        <w:t>procedimento_id</w:t>
-      </w:r>
-      <w:r>
-        <w:t>,</w:t>
-      </w:r>
-      <w:r>
-        <w:t>qtd,valor,status)</w:t>
-      </w:r>
-    </w:p>
-    <w:p>
-      <w:r>
-        <w:t>atendimentos(</w:t>
-      </w:r>
-      <w:r>
-        <w:rPr>
-          <w:u w:val="single"/>
-        </w:rPr>
-        <w:t>id</w:t>
-      </w:r>
-      <w:r>
-        <w:t>,data</w:t>
-      </w:r>
-      <w:r>
-        <w:t>,</w:t>
-      </w:r>
-      <w:r>
-        <w:t>status,</w:t>
-      </w:r>
-      <w:r>
-        <w:t>dentista_id)</w:t>
-      </w:r>
-    </w:p>
-    <w:p>
-      <w:r>
-        <w:t>itensAtendimento(</w:t>
-      </w:r>
-      <w:r>
-        <w:rPr>
-          <w:u w:val="single"/>
-        </w:rPr>
-        <w:t>atendimento_id</w:t>
-      </w:r>
-      <w:r>
-        <w:t>,</w:t>
-      </w:r>
-      <w:r>
-        <w:rPr>
-          <w:u w:val="single"/>
-        </w:rPr>
-        <w:t>procedimento_id</w:t>
-      </w:r>
-      <w:r>
-        <w:t>,qtd)</w:t>
-      </w:r>
-    </w:p>
-    <w:p>
-      <w:r>
-        <w:t>receitas(</w:t>
-      </w:r>
-      <w:r>
-        <w:rPr>
-          <w:u w:val="single"/>
-        </w:rPr>
-        <w:t>id</w:t>
-      </w:r>
-      <w:r>
-        <w:t>,descricao,atendimento_id)</w:t>
-      </w:r>
-    </w:p>
-    <w:p>
-      <w:r>
-        <w:t>itensReceita(</w:t>
-      </w:r>
-      <w:r>
-        <w:rPr>
-          <w:u w:val="single"/>
-        </w:rPr>
-        <w:t>receita_id</w:t>
-      </w:r>
-      <w:r>
-        <w:t>,</w:t>
-      </w:r>
-      <w:r>
-        <w:rPr>
-          <w:u w:val="single"/>
-        </w:rPr>
-        <w:t>procedimento_id</w:t>
-      </w:r>
-      <w:r>
-        <w:t>,dose,obs</w:t>
-      </w:r>
-      <w:r>
-        <w:t>,periodo</w:t>
+        <w:t>pacient</w:t>
       </w:r>
       <w:bookmarkStart w:id="0" w:name="_GoBack"/>
       <w:bookmarkEnd w:id="0"/>
+      <w:r>
+        <w:rPr>
+          <w:u w:val="single"/>
+        </w:rPr>
+        <w:t>e_id</w:t>
+      </w:r>
+      <w:r>
+        <w:t>,</w:t>
+      </w:r>
+      <w:r>
+        <w:t>arquivo</w:t>
+      </w:r>
+      <w:r>
+        <w:t>,descricao</w:t>
+      </w:r>
+      <w:r>
+        <w:t>)</w:t>
+      </w:r>
+    </w:p>
+    <w:p>
+      <w:r>
+        <w:t>avaliacoes(</w:t>
+      </w:r>
+      <w:r>
+        <w:rPr>
+          <w:u w:val="single"/>
+        </w:rPr>
+        <w:t>id</w:t>
+      </w:r>
+      <w:r>
+        <w:t>,data,dentista_id,paciente_id)</w:t>
+      </w:r>
+    </w:p>
+    <w:p>
+      <w:r>
+        <w:t>tratamentos(</w:t>
+      </w:r>
+      <w:r>
+        <w:rPr>
+          <w:u w:val="single"/>
+        </w:rPr>
+        <w:t>avaliacao_id</w:t>
+      </w:r>
+      <w:r>
+        <w:t>,status,total)</w:t>
+      </w:r>
+    </w:p>
+    <w:p>
+      <w:r>
+        <w:t>itensTratamento(</w:t>
+      </w:r>
+      <w:r>
+        <w:rPr>
+          <w:u w:val="single"/>
+        </w:rPr>
+        <w:t>tratamento_id</w:t>
+      </w:r>
+      <w:r>
+        <w:t>,</w:t>
+      </w:r>
+      <w:r>
+        <w:rPr>
+          <w:u w:val="single"/>
+        </w:rPr>
+        <w:t>procedimento_id</w:t>
+      </w:r>
+      <w:r>
+        <w:t>,</w:t>
+      </w:r>
+      <w:r>
+        <w:t>qtd,valor,status)</w:t>
+      </w:r>
+    </w:p>
+    <w:p>
+      <w:r>
+        <w:t>atendimentos(</w:t>
+      </w:r>
+      <w:r>
+        <w:rPr>
+          <w:u w:val="single"/>
+        </w:rPr>
+        <w:t>id</w:t>
+      </w:r>
+      <w:r>
+        <w:t>,data</w:t>
+      </w:r>
+      <w:r>
+        <w:t>,</w:t>
+      </w:r>
+      <w:r>
+        <w:t>status,</w:t>
+      </w:r>
+      <w:r>
+        <w:t>dentista_id)</w:t>
+      </w:r>
+    </w:p>
+    <w:p>
+      <w:r>
+        <w:t>itensAtendimento(</w:t>
+      </w:r>
+      <w:r>
+        <w:rPr>
+          <w:u w:val="single"/>
+        </w:rPr>
+        <w:t>atendimento_id</w:t>
+      </w:r>
+      <w:r>
+        <w:t>,</w:t>
+      </w:r>
+      <w:r>
+        <w:rPr>
+          <w:u w:val="single"/>
+        </w:rPr>
+        <w:t>procedimento_id</w:t>
+      </w:r>
+      <w:r>
+        <w:t>,qtd)</w:t>
+      </w:r>
+    </w:p>
+    <w:p>
+      <w:r>
+        <w:t>receitas(</w:t>
+      </w:r>
+      <w:r>
+        <w:rPr>
+          <w:u w:val="single"/>
+        </w:rPr>
+        <w:t>id</w:t>
+      </w:r>
+      <w:r>
+        <w:t>,descricao,atendimento_id)</w:t>
+      </w:r>
+    </w:p>
+    <w:p>
+      <w:r>
+        <w:t>itensReceita(</w:t>
+      </w:r>
+      <w:r>
+        <w:rPr>
+          <w:u w:val="single"/>
+        </w:rPr>
+        <w:t>receita_id</w:t>
+      </w:r>
+      <w:r>
+        <w:t>,</w:t>
+      </w:r>
+      <w:r>
+        <w:rPr>
+          <w:u w:val="single"/>
+        </w:rPr>
+        <w:t>procedimento_id</w:t>
+      </w:r>
+      <w:r>
+        <w:t>,dose,obs</w:t>
+      </w:r>
+      <w:r>
+        <w:t>,periodo</w:t>
+      </w:r>
       <w:r>
         <w:t>)</w:t>
       </w:r>

</xml_diff>

<commit_message>
criação de procedures e algumas alterações no diagrama de classe e fisico do banco
</commit_message>
<xml_diff>
--- a/Banco de Dados/MODELO_LOGICO.docx
+++ b/Banco de Dados/MODELO_LOGICO.docx
@@ -54,178 +54,182 @@
         <w:t>endereco</w:t>
       </w:r>
       <w:r>
-        <w:t>,usuario,senha,</w:t>
-      </w:r>
-      <w:r>
-        <w:t>obs,status,</w:t>
-      </w:r>
-      <w:r>
-        <w:t>tipoUsuario,</w:t>
-      </w:r>
-      <w:r>
-        <w:t>cidade_id)</w:t>
-      </w:r>
-    </w:p>
-    <w:p>
-      <w:r>
-        <w:t>pacientes(</w:t>
-      </w:r>
-      <w:r>
-        <w:rPr>
-          <w:u w:val="single"/>
-        </w:rPr>
-        <w:t>pessoa_id</w:t>
-      </w:r>
-      <w:r>
         <w:t>,</w:t>
       </w:r>
       <w:r>
-        <w:rPr>
-          <w:u w:val="single"/>
-        </w:rPr>
-        <w:t>convenio_id</w:t>
-      </w:r>
-      <w:r>
-        <w:t>)</w:t>
-      </w:r>
-    </w:p>
-    <w:p>
-      <w:r>
-        <w:t>funciona</w:t>
-      </w:r>
-      <w:r>
-        <w:t>rios</w:t>
-      </w:r>
-      <w:r>
-        <w:t>(</w:t>
-      </w:r>
-      <w:r>
-        <w:rPr>
-          <w:u w:val="single"/>
-        </w:rPr>
-        <w:t>pessoa_id</w:t>
-      </w:r>
-      <w:r>
-        <w:t>,salario,cargo</w:t>
-      </w:r>
-      <w:r>
-        <w:t>)</w:t>
-      </w:r>
-    </w:p>
-    <w:p>
-      <w:r>
-        <w:t>dentistas(</w:t>
-      </w:r>
-      <w:r>
-        <w:rPr>
-          <w:u w:val="single"/>
-        </w:rPr>
-        <w:t>pessoa_id</w:t>
-      </w:r>
-      <w:r>
-        <w:t>,cro)</w:t>
-      </w:r>
-    </w:p>
-    <w:p>
-      <w:r>
-        <w:t>telefones(</w:t>
-      </w:r>
-      <w:r>
-        <w:rPr>
-          <w:u w:val="single"/>
-        </w:rPr>
-        <w:t>pessoa_id</w:t>
-      </w:r>
-      <w:r>
-        <w:t>,</w:t>
-      </w:r>
-      <w:r>
-        <w:rPr>
-          <w:u w:val="single"/>
-        </w:rPr>
-        <w:t>numero</w:t>
-      </w:r>
-      <w:r>
-        <w:t>,tipo</w:t>
-      </w:r>
-      <w:r>
-        <w:t>)</w:t>
-      </w:r>
-    </w:p>
-    <w:p>
-      <w:r>
-        <w:t>medicamentos(</w:t>
-      </w:r>
-      <w:r>
-        <w:rPr>
-          <w:u w:val="single"/>
-        </w:rPr>
-        <w:t>id</w:t>
-      </w:r>
-      <w:r>
-        <w:rPr>
-          <w:u w:val="single"/>
-        </w:rPr>
-        <w:t>,</w:t>
-      </w:r>
-      <w:r>
-        <w:t>nome</w:t>
-      </w:r>
-      <w:r>
-        <w:t>,classe_terapeutica,tarja,posologia</w:t>
-      </w:r>
-      <w:r>
-        <w:t>,unidade</w:t>
-      </w:r>
-      <w:r>
-        <w:t>)</w:t>
-      </w:r>
-    </w:p>
-    <w:p>
-      <w:r>
-        <w:t>procedimentos(</w:t>
-      </w:r>
-      <w:r>
-        <w:rPr>
-          <w:u w:val="single"/>
-        </w:rPr>
-        <w:t>id</w:t>
-      </w:r>
-      <w:r>
-        <w:t>, descricao)</w:t>
-      </w:r>
-    </w:p>
-    <w:p>
-      <w:r>
-        <w:t>imagens(</w:t>
-      </w:r>
-      <w:r>
-        <w:rPr>
-          <w:u w:val="single"/>
-        </w:rPr>
-        <w:t>Id</w:t>
-      </w:r>
-      <w:r>
-        <w:t>,</w:t>
-      </w:r>
-      <w:r>
-        <w:rPr>
-          <w:u w:val="single"/>
-        </w:rPr>
-        <w:t>pacient</w:t>
+        <w:t>telefone1,telefone2,</w:t>
+      </w:r>
+      <w:r>
+        <w:t>usuario,senha,</w:t>
+      </w:r>
+      <w:r>
+        <w:t>obs,status</w:t>
       </w:r>
       <w:bookmarkStart w:id="0" w:name="_GoBack"/>
       <w:bookmarkEnd w:id="0"/>
       <w:r>
-        <w:rPr>
-          <w:u w:val="single"/>
-        </w:rPr>
-        <w:t>e_id</w:t>
-      </w:r>
-      <w:r>
         <w:t>,</w:t>
       </w:r>
       <w:r>
+        <w:t>tipoUsuario,</w:t>
+      </w:r>
+      <w:r>
+        <w:t>#</w:t>
+      </w:r>
+      <w:r>
+        <w:t>cidade_id)</w:t>
+      </w:r>
+    </w:p>
+    <w:p>
+      <w:r>
+        <w:t>pacientes(</w:t>
+      </w:r>
+      <w:r>
+        <w:rPr>
+          <w:u w:val="single"/>
+        </w:rPr>
+        <w:t>#</w:t>
+      </w:r>
+      <w:r>
+        <w:rPr>
+          <w:u w:val="single"/>
+        </w:rPr>
+        <w:t>pessoa_id</w:t>
+      </w:r>
+      <w:r>
+        <w:t>,</w:t>
+      </w:r>
+      <w:r>
+        <w:t>#</w:t>
+      </w:r>
+      <w:r>
+        <w:t>convenio_id</w:t>
+      </w:r>
+      <w:r>
+        <w:t>)</w:t>
+      </w:r>
+    </w:p>
+    <w:p>
+      <w:r>
+        <w:t>funciona</w:t>
+      </w:r>
+      <w:r>
+        <w:t>rios</w:t>
+      </w:r>
+      <w:r>
+        <w:t>(</w:t>
+      </w:r>
+      <w:r>
+        <w:rPr>
+          <w:u w:val="single"/>
+        </w:rPr>
+        <w:t>#</w:t>
+      </w:r>
+      <w:r>
+        <w:rPr>
+          <w:u w:val="single"/>
+        </w:rPr>
+        <w:t>pessoa_id</w:t>
+      </w:r>
+      <w:r>
+        <w:t>,salario,cargo</w:t>
+      </w:r>
+      <w:r>
+        <w:t>)</w:t>
+      </w:r>
+    </w:p>
+    <w:p>
+      <w:r>
+        <w:t>dentistas(</w:t>
+      </w:r>
+      <w:r>
+        <w:rPr>
+          <w:u w:val="single"/>
+        </w:rPr>
+        <w:t>#</w:t>
+      </w:r>
+      <w:r>
+        <w:rPr>
+          <w:u w:val="single"/>
+        </w:rPr>
+        <w:t>pessoa_id</w:t>
+      </w:r>
+      <w:r>
+        <w:t>,cro)</w:t>
+      </w:r>
+    </w:p>
+    <w:p>
+      <w:r>
+        <w:t>medicamentos(</w:t>
+      </w:r>
+      <w:r>
+        <w:rPr>
+          <w:u w:val="single"/>
+        </w:rPr>
+        <w:t>id</w:t>
+      </w:r>
+      <w:r>
+        <w:rPr>
+          <w:u w:val="single"/>
+        </w:rPr>
+        <w:t>,</w:t>
+      </w:r>
+      <w:r>
+        <w:t>nome</w:t>
+      </w:r>
+      <w:r>
+        <w:t>,classe_terapeutica,tarja,posologia</w:t>
+      </w:r>
+      <w:r>
+        <w:t>,unidade</w:t>
+      </w:r>
+      <w:r>
+        <w:t>)</w:t>
+      </w:r>
+    </w:p>
+    <w:p>
+      <w:r>
+        <w:t>procedimentos(</w:t>
+      </w:r>
+      <w:r>
+        <w:rPr>
+          <w:u w:val="single"/>
+        </w:rPr>
+        <w:t>id</w:t>
+      </w:r>
+      <w:r>
+        <w:t>, descricao)</w:t>
+      </w:r>
+    </w:p>
+    <w:p>
+      <w:r>
+        <w:t>imagens(</w:t>
+      </w:r>
+      <w:r>
+        <w:rPr>
+          <w:u w:val="single"/>
+        </w:rPr>
+        <w:t>Id</w:t>
+      </w:r>
+      <w:r>
+        <w:t>,</w:t>
+      </w:r>
+      <w:r>
+        <w:rPr>
+          <w:u w:val="single"/>
+        </w:rPr>
+        <w:t>#</w:t>
+      </w:r>
+      <w:r>
+        <w:rPr>
+          <w:u w:val="single"/>
+        </w:rPr>
+        <w:t>paciente_id</w:t>
+      </w:r>
+      <w:r>
+        <w:t>,</w:t>
+      </w:r>
+      <w:r>
         <w:t>arquivo</w:t>
       </w:r>
       <w:r>
@@ -246,7 +250,19 @@
         <w:t>id</w:t>
       </w:r>
       <w:r>
-        <w:t>,data,dentista_id,paciente_id)</w:t>
+        <w:t>,data,</w:t>
+      </w:r>
+      <w:r>
+        <w:t>#</w:t>
+      </w:r>
+      <w:r>
+        <w:t>dentista_id,</w:t>
+      </w:r>
+      <w:r>
+        <w:t>#</w:t>
+      </w:r>
+      <w:r>
+        <w:t>paciente_id)</w:t>
       </w:r>
     </w:p>
     <w:p>
@@ -257,6 +273,12 @@
         <w:rPr>
           <w:u w:val="single"/>
         </w:rPr>
+        <w:t>#</w:t>
+      </w:r>
+      <w:r>
+        <w:rPr>
+          <w:u w:val="single"/>
+        </w:rPr>
         <w:t>avaliacao_id</w:t>
       </w:r>
       <w:r>
@@ -271,6 +293,12 @@
         <w:rPr>
           <w:u w:val="single"/>
         </w:rPr>
+        <w:t>#</w:t>
+      </w:r>
+      <w:r>
+        <w:rPr>
+          <w:u w:val="single"/>
+        </w:rPr>
         <w:t>tratamento_id</w:t>
       </w:r>
       <w:r>
@@ -280,6 +308,12 @@
         <w:rPr>
           <w:u w:val="single"/>
         </w:rPr>
+        <w:t>#</w:t>
+      </w:r>
+      <w:r>
+        <w:rPr>
+          <w:u w:val="single"/>
+        </w:rPr>
         <w:t>procedimento_id</w:t>
       </w:r>
       <w:r>
@@ -309,6 +343,12 @@
         <w:t>status,</w:t>
       </w:r>
       <w:r>
+        <w:t>#tratamento_id,</w:t>
+      </w:r>
+      <w:r>
+        <w:t>#</w:t>
+      </w:r>
+      <w:r>
         <w:t>dentista_id)</w:t>
       </w:r>
     </w:p>
@@ -320,6 +360,12 @@
         <w:rPr>
           <w:u w:val="single"/>
         </w:rPr>
+        <w:t>#</w:t>
+      </w:r>
+      <w:r>
+        <w:rPr>
+          <w:u w:val="single"/>
+        </w:rPr>
         <w:t>atendimento_id</w:t>
       </w:r>
       <w:r>
@@ -329,6 +375,12 @@
         <w:rPr>
           <w:u w:val="single"/>
         </w:rPr>
+        <w:t>#</w:t>
+      </w:r>
+      <w:r>
+        <w:rPr>
+          <w:u w:val="single"/>
+        </w:rPr>
         <w:t>procedimento_id</w:t>
       </w:r>
       <w:r>
@@ -346,7 +398,13 @@
         <w:t>id</w:t>
       </w:r>
       <w:r>
-        <w:t>,descricao,atendimento_id)</w:t>
+        <w:t>,descricao,</w:t>
+      </w:r>
+      <w:r>
+        <w:t>#</w:t>
+      </w:r>
+      <w:r>
+        <w:t>atendimento_id)</w:t>
       </w:r>
     </w:p>
     <w:p>
@@ -357,10 +415,22 @@
         <w:rPr>
           <w:u w:val="single"/>
         </w:rPr>
+        <w:t>#</w:t>
+      </w:r>
+      <w:r>
+        <w:rPr>
+          <w:u w:val="single"/>
+        </w:rPr>
         <w:t>receita_id</w:t>
       </w:r>
       <w:r>
         <w:t>,</w:t>
+      </w:r>
+      <w:r>
+        <w:rPr>
+          <w:u w:val="single"/>
+        </w:rPr>
+        <w:t>#</w:t>
       </w:r>
       <w:r>
         <w:rPr>

</xml_diff>

<commit_message>
conclusão das procedures de cadastro
</commit_message>
<xml_diff>
--- a/Banco de Dados/MODELO_LOGICO.docx
+++ b/Banco de Dados/MODELO_LOGICO.docx
@@ -63,381 +63,378 @@
         <w:t>usuario,senha,</w:t>
       </w:r>
       <w:r>
-        <w:t>obs,status</w:t>
+        <w:t>obs,status,</w:t>
+      </w:r>
+      <w:r>
+        <w:t>tipoUsuario,</w:t>
+      </w:r>
+      <w:r>
+        <w:t>#</w:t>
+      </w:r>
+      <w:r>
+        <w:t>cidade_id)</w:t>
+      </w:r>
+    </w:p>
+    <w:p>
+      <w:r>
+        <w:t>pacientes(</w:t>
+      </w:r>
+      <w:r>
+        <w:rPr>
+          <w:u w:val="single"/>
+        </w:rPr>
+        <w:t>#</w:t>
+      </w:r>
+      <w:r>
+        <w:rPr>
+          <w:u w:val="single"/>
+        </w:rPr>
+        <w:t>pessoa_id</w:t>
+      </w:r>
+      <w:r>
+        <w:t>,</w:t>
+      </w:r>
+      <w:r>
+        <w:t>#</w:t>
+      </w:r>
+      <w:r>
+        <w:t>convenio_id</w:t>
+      </w:r>
+      <w:r>
+        <w:t>)</w:t>
+      </w:r>
+    </w:p>
+    <w:p>
+      <w:r>
+        <w:t>funciona</w:t>
+      </w:r>
+      <w:r>
+        <w:t>rios</w:t>
+      </w:r>
+      <w:r>
+        <w:t>(</w:t>
+      </w:r>
+      <w:r>
+        <w:rPr>
+          <w:u w:val="single"/>
+        </w:rPr>
+        <w:t>#</w:t>
+      </w:r>
+      <w:r>
+        <w:rPr>
+          <w:u w:val="single"/>
+        </w:rPr>
+        <w:t>pessoa_id</w:t>
+      </w:r>
+      <w:r>
+        <w:t>,salario,cargo</w:t>
+      </w:r>
+      <w:r>
+        <w:t>)</w:t>
+      </w:r>
+    </w:p>
+    <w:p>
+      <w:r>
+        <w:t>dentistas(</w:t>
+      </w:r>
+      <w:r>
+        <w:rPr>
+          <w:u w:val="single"/>
+        </w:rPr>
+        <w:t>#</w:t>
+      </w:r>
+      <w:r>
+        <w:rPr>
+          <w:u w:val="single"/>
+        </w:rPr>
+        <w:t>pessoa_id</w:t>
+      </w:r>
+      <w:r>
+        <w:t>,cro)</w:t>
+      </w:r>
+    </w:p>
+    <w:p>
+      <w:r>
+        <w:t>medicamentos(</w:t>
+      </w:r>
+      <w:r>
+        <w:rPr>
+          <w:u w:val="single"/>
+        </w:rPr>
+        <w:t>id</w:t>
+      </w:r>
+      <w:r>
+        <w:rPr>
+          <w:u w:val="single"/>
+        </w:rPr>
+        <w:t>,</w:t>
+      </w:r>
+      <w:r>
+        <w:t>nome</w:t>
+      </w:r>
+      <w:r>
+        <w:t>,classe_terapeutica,tarja,posologia</w:t>
+      </w:r>
+      <w:r>
+        <w:t>,unidade</w:t>
+      </w:r>
+      <w:r>
+        <w:t>)</w:t>
+      </w:r>
+    </w:p>
+    <w:p>
+      <w:r>
+        <w:t>procedimentos(</w:t>
+      </w:r>
+      <w:r>
+        <w:rPr>
+          <w:u w:val="single"/>
+        </w:rPr>
+        <w:t>id</w:t>
+      </w:r>
+      <w:r>
+        <w:t>, descricao)</w:t>
+      </w:r>
+    </w:p>
+    <w:p>
+      <w:r>
+        <w:t>imagens(</w:t>
+      </w:r>
+      <w:r>
+        <w:rPr>
+          <w:u w:val="single"/>
+        </w:rPr>
+        <w:t>Id</w:t>
+      </w:r>
+      <w:r>
+        <w:t>,</w:t>
+      </w:r>
+      <w:r>
+        <w:rPr>
+          <w:u w:val="single"/>
+        </w:rPr>
+        <w:t>#</w:t>
+      </w:r>
+      <w:r>
+        <w:rPr>
+          <w:u w:val="single"/>
+        </w:rPr>
+        <w:t>paciente_id</w:t>
+      </w:r>
+      <w:r>
+        <w:t>,</w:t>
+      </w:r>
+      <w:r>
+        <w:t>arquivo</w:t>
+      </w:r>
+      <w:r>
+        <w:t>,descricao</w:t>
+      </w:r>
+      <w:r>
+        <w:t>)</w:t>
+      </w:r>
+    </w:p>
+    <w:p>
+      <w:r>
+        <w:t>avaliacoes(</w:t>
+      </w:r>
+      <w:r>
+        <w:rPr>
+          <w:u w:val="single"/>
+        </w:rPr>
+        <w:t>id</w:t>
+      </w:r>
+      <w:r>
+        <w:t>,data,</w:t>
+      </w:r>
+      <w:r>
+        <w:t>#</w:t>
+      </w:r>
+      <w:r>
+        <w:t>dentista_id,</w:t>
+      </w:r>
+      <w:r>
+        <w:t>#</w:t>
+      </w:r>
+      <w:r>
+        <w:t>paciente_id)</w:t>
+      </w:r>
+    </w:p>
+    <w:p>
+      <w:r>
+        <w:t>tratamentos(</w:t>
+      </w:r>
+      <w:r>
+        <w:rPr>
+          <w:u w:val="single"/>
+        </w:rPr>
+        <w:t>#</w:t>
+      </w:r>
+      <w:r>
+        <w:rPr>
+          <w:u w:val="single"/>
+        </w:rPr>
+        <w:t>avaliacao_id</w:t>
+      </w:r>
+      <w:r>
+        <w:t>,status,total)</w:t>
+      </w:r>
+    </w:p>
+    <w:p>
+      <w:r>
+        <w:t>itensTratamento(</w:t>
+      </w:r>
+      <w:r>
+        <w:rPr>
+          <w:u w:val="single"/>
+        </w:rPr>
+        <w:t>#</w:t>
+      </w:r>
+      <w:r>
+        <w:rPr>
+          <w:u w:val="single"/>
+        </w:rPr>
+        <w:t>tratamento_id</w:t>
+      </w:r>
+      <w:r>
+        <w:t>,</w:t>
+      </w:r>
+      <w:r>
+        <w:rPr>
+          <w:u w:val="single"/>
+        </w:rPr>
+        <w:t>#</w:t>
+      </w:r>
+      <w:r>
+        <w:rPr>
+          <w:u w:val="single"/>
+        </w:rPr>
+        <w:t>procedimento_id</w:t>
+      </w:r>
+      <w:r>
+        <w:t>,</w:t>
+      </w:r>
+      <w:r>
+        <w:t>qtd,valor,status)</w:t>
+      </w:r>
+    </w:p>
+    <w:p>
+      <w:r>
+        <w:t>atendimentos(</w:t>
+      </w:r>
+      <w:r>
+        <w:rPr>
+          <w:u w:val="single"/>
+        </w:rPr>
+        <w:t>id</w:t>
+      </w:r>
+      <w:r>
+        <w:t>,data</w:t>
+      </w:r>
+      <w:r>
+        <w:t>,</w:t>
+      </w:r>
+      <w:r>
+        <w:t>status,</w:t>
+      </w:r>
+      <w:r>
+        <w:t>#tratamento_id,</w:t>
+      </w:r>
+      <w:r>
+        <w:t>#</w:t>
+      </w:r>
+      <w:r>
+        <w:t>dentista_id)</w:t>
+      </w:r>
+    </w:p>
+    <w:p>
+      <w:r>
+        <w:t>itensAtendimento(</w:t>
+      </w:r>
+      <w:r>
+        <w:rPr>
+          <w:u w:val="single"/>
+        </w:rPr>
+        <w:t>#</w:t>
+      </w:r>
+      <w:r>
+        <w:rPr>
+          <w:u w:val="single"/>
+        </w:rPr>
+        <w:t>atendimento_id</w:t>
+      </w:r>
+      <w:r>
+        <w:t>,</w:t>
+      </w:r>
+      <w:r>
+        <w:rPr>
+          <w:u w:val="single"/>
+        </w:rPr>
+        <w:t>#</w:t>
+      </w:r>
+      <w:r>
+        <w:rPr>
+          <w:u w:val="single"/>
+        </w:rPr>
+        <w:t>procedimento_id</w:t>
+      </w:r>
+      <w:r>
+        <w:t>,qtd)</w:t>
+      </w:r>
+    </w:p>
+    <w:p>
+      <w:r>
+        <w:t>receitas(</w:t>
+      </w:r>
+      <w:r>
+        <w:rPr>
+          <w:u w:val="single"/>
+        </w:rPr>
+        <w:t>id</w:t>
+      </w:r>
+      <w:r>
+        <w:t>,descricao,</w:t>
+      </w:r>
+      <w:r>
+        <w:t>#</w:t>
+      </w:r>
+      <w:r>
+        <w:t>atendimento_id)</w:t>
+      </w:r>
+    </w:p>
+    <w:p>
+      <w:r>
+        <w:t>itensReceita(</w:t>
+      </w:r>
+      <w:r>
+        <w:rPr>
+          <w:u w:val="single"/>
+        </w:rPr>
+        <w:t>#</w:t>
+      </w:r>
+      <w:r>
+        <w:rPr>
+          <w:u w:val="single"/>
+        </w:rPr>
+        <w:t>receita_id</w:t>
+      </w:r>
+      <w:r>
+        <w:t>,</w:t>
+      </w:r>
+      <w:r>
+        <w:rPr>
+          <w:u w:val="single"/>
+        </w:rPr>
+        <w:t>#</w:t>
+      </w:r>
+      <w:r>
+        <w:rPr>
+          <w:u w:val="single"/>
+        </w:rPr>
+        <w:t>medicamento_id</w:t>
       </w:r>
       <w:bookmarkStart w:id="0" w:name="_GoBack"/>
       <w:bookmarkEnd w:id="0"/>
-      <w:r>
-        <w:t>,</w:t>
-      </w:r>
-      <w:r>
-        <w:t>tipoUsuario,</w:t>
-      </w:r>
-      <w:r>
-        <w:t>#</w:t>
-      </w:r>
-      <w:r>
-        <w:t>cidade_id)</w:t>
-      </w:r>
-    </w:p>
-    <w:p>
-      <w:r>
-        <w:t>pacientes(</w:t>
-      </w:r>
-      <w:r>
-        <w:rPr>
-          <w:u w:val="single"/>
-        </w:rPr>
-        <w:t>#</w:t>
-      </w:r>
-      <w:r>
-        <w:rPr>
-          <w:u w:val="single"/>
-        </w:rPr>
-        <w:t>pessoa_id</w:t>
-      </w:r>
-      <w:r>
-        <w:t>,</w:t>
-      </w:r>
-      <w:r>
-        <w:t>#</w:t>
-      </w:r>
-      <w:r>
-        <w:t>convenio_id</w:t>
-      </w:r>
-      <w:r>
-        <w:t>)</w:t>
-      </w:r>
-    </w:p>
-    <w:p>
-      <w:r>
-        <w:t>funciona</w:t>
-      </w:r>
-      <w:r>
-        <w:t>rios</w:t>
-      </w:r>
-      <w:r>
-        <w:t>(</w:t>
-      </w:r>
-      <w:r>
-        <w:rPr>
-          <w:u w:val="single"/>
-        </w:rPr>
-        <w:t>#</w:t>
-      </w:r>
-      <w:r>
-        <w:rPr>
-          <w:u w:val="single"/>
-        </w:rPr>
-        <w:t>pessoa_id</w:t>
-      </w:r>
-      <w:r>
-        <w:t>,salario,cargo</w:t>
-      </w:r>
-      <w:r>
-        <w:t>)</w:t>
-      </w:r>
-    </w:p>
-    <w:p>
-      <w:r>
-        <w:t>dentistas(</w:t>
-      </w:r>
-      <w:r>
-        <w:rPr>
-          <w:u w:val="single"/>
-        </w:rPr>
-        <w:t>#</w:t>
-      </w:r>
-      <w:r>
-        <w:rPr>
-          <w:u w:val="single"/>
-        </w:rPr>
-        <w:t>pessoa_id</w:t>
-      </w:r>
-      <w:r>
-        <w:t>,cro)</w:t>
-      </w:r>
-    </w:p>
-    <w:p>
-      <w:r>
-        <w:t>medicamentos(</w:t>
-      </w:r>
-      <w:r>
-        <w:rPr>
-          <w:u w:val="single"/>
-        </w:rPr>
-        <w:t>id</w:t>
-      </w:r>
-      <w:r>
-        <w:rPr>
-          <w:u w:val="single"/>
-        </w:rPr>
-        <w:t>,</w:t>
-      </w:r>
-      <w:r>
-        <w:t>nome</w:t>
-      </w:r>
-      <w:r>
-        <w:t>,classe_terapeutica,tarja,posologia</w:t>
-      </w:r>
-      <w:r>
-        <w:t>,unidade</w:t>
-      </w:r>
-      <w:r>
-        <w:t>)</w:t>
-      </w:r>
-    </w:p>
-    <w:p>
-      <w:r>
-        <w:t>procedimentos(</w:t>
-      </w:r>
-      <w:r>
-        <w:rPr>
-          <w:u w:val="single"/>
-        </w:rPr>
-        <w:t>id</w:t>
-      </w:r>
-      <w:r>
-        <w:t>, descricao)</w:t>
-      </w:r>
-    </w:p>
-    <w:p>
-      <w:r>
-        <w:t>imagens(</w:t>
-      </w:r>
-      <w:r>
-        <w:rPr>
-          <w:u w:val="single"/>
-        </w:rPr>
-        <w:t>Id</w:t>
-      </w:r>
-      <w:r>
-        <w:t>,</w:t>
-      </w:r>
-      <w:r>
-        <w:rPr>
-          <w:u w:val="single"/>
-        </w:rPr>
-        <w:t>#</w:t>
-      </w:r>
-      <w:r>
-        <w:rPr>
-          <w:u w:val="single"/>
-        </w:rPr>
-        <w:t>paciente_id</w:t>
-      </w:r>
-      <w:r>
-        <w:t>,</w:t>
-      </w:r>
-      <w:r>
-        <w:t>arquivo</w:t>
-      </w:r>
-      <w:r>
-        <w:t>,descricao</w:t>
-      </w:r>
-      <w:r>
-        <w:t>)</w:t>
-      </w:r>
-    </w:p>
-    <w:p>
-      <w:r>
-        <w:t>avaliacoes(</w:t>
-      </w:r>
-      <w:r>
-        <w:rPr>
-          <w:u w:val="single"/>
-        </w:rPr>
-        <w:t>id</w:t>
-      </w:r>
-      <w:r>
-        <w:t>,data,</w:t>
-      </w:r>
-      <w:r>
-        <w:t>#</w:t>
-      </w:r>
-      <w:r>
-        <w:t>dentista_id,</w:t>
-      </w:r>
-      <w:r>
-        <w:t>#</w:t>
-      </w:r>
-      <w:r>
-        <w:t>paciente_id)</w:t>
-      </w:r>
-    </w:p>
-    <w:p>
-      <w:r>
-        <w:t>tratamentos(</w:t>
-      </w:r>
-      <w:r>
-        <w:rPr>
-          <w:u w:val="single"/>
-        </w:rPr>
-        <w:t>#</w:t>
-      </w:r>
-      <w:r>
-        <w:rPr>
-          <w:u w:val="single"/>
-        </w:rPr>
-        <w:t>avaliacao_id</w:t>
-      </w:r>
-      <w:r>
-        <w:t>,status,total)</w:t>
-      </w:r>
-    </w:p>
-    <w:p>
-      <w:r>
-        <w:t>itensTratamento(</w:t>
-      </w:r>
-      <w:r>
-        <w:rPr>
-          <w:u w:val="single"/>
-        </w:rPr>
-        <w:t>#</w:t>
-      </w:r>
-      <w:r>
-        <w:rPr>
-          <w:u w:val="single"/>
-        </w:rPr>
-        <w:t>tratamento_id</w:t>
-      </w:r>
-      <w:r>
-        <w:t>,</w:t>
-      </w:r>
-      <w:r>
-        <w:rPr>
-          <w:u w:val="single"/>
-        </w:rPr>
-        <w:t>#</w:t>
-      </w:r>
-      <w:r>
-        <w:rPr>
-          <w:u w:val="single"/>
-        </w:rPr>
-        <w:t>procedimento_id</w:t>
-      </w:r>
-      <w:r>
-        <w:t>,</w:t>
-      </w:r>
-      <w:r>
-        <w:t>qtd,valor,status)</w:t>
-      </w:r>
-    </w:p>
-    <w:p>
-      <w:r>
-        <w:t>atendimentos(</w:t>
-      </w:r>
-      <w:r>
-        <w:rPr>
-          <w:u w:val="single"/>
-        </w:rPr>
-        <w:t>id</w:t>
-      </w:r>
-      <w:r>
-        <w:t>,data</w:t>
-      </w:r>
-      <w:r>
-        <w:t>,</w:t>
-      </w:r>
-      <w:r>
-        <w:t>status,</w:t>
-      </w:r>
-      <w:r>
-        <w:t>#tratamento_id,</w:t>
-      </w:r>
-      <w:r>
-        <w:t>#</w:t>
-      </w:r>
-      <w:r>
-        <w:t>dentista_id)</w:t>
-      </w:r>
-    </w:p>
-    <w:p>
-      <w:r>
-        <w:t>itensAtendimento(</w:t>
-      </w:r>
-      <w:r>
-        <w:rPr>
-          <w:u w:val="single"/>
-        </w:rPr>
-        <w:t>#</w:t>
-      </w:r>
-      <w:r>
-        <w:rPr>
-          <w:u w:val="single"/>
-        </w:rPr>
-        <w:t>atendimento_id</w:t>
-      </w:r>
-      <w:r>
-        <w:t>,</w:t>
-      </w:r>
-      <w:r>
-        <w:rPr>
-          <w:u w:val="single"/>
-        </w:rPr>
-        <w:t>#</w:t>
-      </w:r>
-      <w:r>
-        <w:rPr>
-          <w:u w:val="single"/>
-        </w:rPr>
-        <w:t>procedimento_id</w:t>
-      </w:r>
-      <w:r>
-        <w:t>,qtd)</w:t>
-      </w:r>
-    </w:p>
-    <w:p>
-      <w:r>
-        <w:t>receitas(</w:t>
-      </w:r>
-      <w:r>
-        <w:rPr>
-          <w:u w:val="single"/>
-        </w:rPr>
-        <w:t>id</w:t>
-      </w:r>
-      <w:r>
-        <w:t>,descricao,</w:t>
-      </w:r>
-      <w:r>
-        <w:t>#</w:t>
-      </w:r>
-      <w:r>
-        <w:t>atendimento_id)</w:t>
-      </w:r>
-    </w:p>
-    <w:p>
-      <w:r>
-        <w:t>itensReceita(</w:t>
-      </w:r>
-      <w:r>
-        <w:rPr>
-          <w:u w:val="single"/>
-        </w:rPr>
-        <w:t>#</w:t>
-      </w:r>
-      <w:r>
-        <w:rPr>
-          <w:u w:val="single"/>
-        </w:rPr>
-        <w:t>receita_id</w:t>
-      </w:r>
-      <w:r>
-        <w:t>,</w:t>
-      </w:r>
-      <w:r>
-        <w:rPr>
-          <w:u w:val="single"/>
-        </w:rPr>
-        <w:t>#</w:t>
-      </w:r>
-      <w:r>
-        <w:rPr>
-          <w:u w:val="single"/>
-        </w:rPr>
-        <w:t>procedimento_id</w:t>
-      </w:r>
       <w:r>
         <w:t>,dose,obs</w:t>
       </w:r>

</xml_diff>